<commit_message>
Updated docs. Fixed strength not working properly - now player can no longer push crates into walls or push 3 stacked crates.
</commit_message>
<xml_diff>
--- a/doc/PROZE_instrukcja_Brawański_Kaczkowski.docx
+++ b/doc/PROZE_instrukcja_Brawański_Kaczkowski.docx
@@ -1314,7 +1314,19 @@
         <w:spacing w:after="0"/>
       </w:pPr>
       <w:r>
-        <w:t>STRENGTH – gracz może przesuwać maksymalnie 3 skrzynki jednocześnie (tzn. jest możliwy ruch w sytuacji, w której przed graczem stoją 3 skrzynki, a za ostatnią z nich jest wolne pole)</w:t>
+        <w:t xml:space="preserve">STRENGTH – gracz może przesuwać maksymalnie </w:t>
+      </w:r>
+      <w:r>
+        <w:t>2</w:t>
+      </w:r>
+      <w:r>
+        <w:t xml:space="preserve"> skrzynki jednocześnie (tzn. jest możliwy ruch w sytuacji, w której przed graczem stoją </w:t>
+      </w:r>
+      <w:r>
+        <w:t>2</w:t>
+      </w:r>
+      <w:r>
+        <w:t xml:space="preserve"> skrzynki, a za ostatnią z nich jest wolne pole)</w:t>
       </w:r>
     </w:p>
     <w:p>

</xml_diff>